<commit_message>
small fix to the report
</commit_message>
<xml_diff>
--- a/report.docx
+++ b/report.docx
@@ -216,9 +216,8 @@
           <w:sz w:val="32"/>
           <w:szCs w:val="32"/>
         </w:rPr>
-        <w:t xml:space="preserve"> 2: Nahel </w:t>
-      </w:r>
-      <w:proofErr w:type="spellStart"/>
+        <w:t xml:space="preserve"> 2: Nahel Awida</w:t>
+      </w:r>
       <w:r>
         <w:rPr>
           <w:b/>
@@ -226,18 +225,8 @@
           <w:sz w:val="32"/>
           <w:szCs w:val="32"/>
         </w:rPr>
-        <w:t>Awida</w:t>
-      </w:r>
-      <w:r>
-        <w:rPr>
-          <w:b/>
-          <w:bCs/>
-          <w:sz w:val="32"/>
-          <w:szCs w:val="32"/>
-        </w:rPr>
         <w:t>t</w:t>
       </w:r>
-      <w:proofErr w:type="spellEnd"/>
       <w:r>
         <w:rPr>
           <w:b/>
@@ -9098,25 +9087,7 @@
           <w:sz w:val="24"/>
           <w:szCs w:val="24"/>
         </w:rPr>
-        <w:t xml:space="preserve">Throughout the search, any path that would require a sequence to skip more than 1 character is pruned. This significantly cuts down the possibilities vs. arbitrary </w:t>
-      </w:r>
-      <w:proofErr w:type="spellStart"/>
-      <w:r>
-        <w:rPr>
-          <w:rFonts w:eastAsiaTheme="minorEastAsia"/>
-          <w:sz w:val="24"/>
-          <w:szCs w:val="24"/>
-        </w:rPr>
-        <w:t>interleavings</w:t>
-      </w:r>
-      <w:proofErr w:type="spellEnd"/>
-      <w:r>
-        <w:rPr>
-          <w:rFonts w:eastAsiaTheme="minorEastAsia"/>
-          <w:sz w:val="24"/>
-          <w:szCs w:val="24"/>
-        </w:rPr>
-        <w:t>. The final answer 0101 is found and is guaranteed shortest.</w:t>
+        <w:t>Throughout the search, any path that would require a sequence to skip more than 1 character is pruned. This significantly cuts down the possibilities vs. arbitrary interleavings. The final answer 0101 is found and is guaranteed shortest.</w:t>
       </w:r>
     </w:p>
     <w:p>
@@ -9575,25 +9546,7 @@
           <w:sz w:val="24"/>
           <w:szCs w:val="24"/>
         </w:rPr>
-        <w:t xml:space="preserve">This algorithm is deterministic (no randomness involved) and systematically explores all feasible </w:t>
-      </w:r>
-      <w:proofErr w:type="spellStart"/>
-      <w:r>
-        <w:rPr>
-          <w:rFonts w:eastAsiaTheme="minorEastAsia"/>
-          <w:sz w:val="24"/>
-          <w:szCs w:val="24"/>
-        </w:rPr>
-        <w:t>supersequences</w:t>
-      </w:r>
-      <w:proofErr w:type="spellEnd"/>
-      <w:r>
-        <w:rPr>
-          <w:rFonts w:eastAsiaTheme="minorEastAsia"/>
-          <w:sz w:val="24"/>
-          <w:szCs w:val="24"/>
-        </w:rPr>
-        <w:t xml:space="preserve"> in increasing order of length, so the first time we reach the goal, we have a shortest solution.</w:t>
+        <w:t>This algorithm is deterministic (no randomness involved) and systematically explores all feasible supersequences in increasing order of length, so the first time we reach the goal, we have a shortest solution.</w:t>
       </w:r>
     </w:p>
     <w:p>
@@ -19564,27 +19517,7 @@
           <w:sz w:val="24"/>
           <w:szCs w:val="24"/>
         </w:rPr>
-        <w:t xml:space="preserve"> the state-space grows </w:t>
-      </w:r>
-      <w:proofErr w:type="spellStart"/>
-      <w:r>
-        <w:rPr>
-          <w:b/>
-          <w:bCs/>
-          <w:sz w:val="24"/>
-          <w:szCs w:val="24"/>
-        </w:rPr>
-        <w:t>polynomially</w:t>
-      </w:r>
-      <w:proofErr w:type="spellEnd"/>
-      <w:r>
-        <w:rPr>
-          <w:b/>
-          <w:bCs/>
-          <w:sz w:val="24"/>
-          <w:szCs w:val="24"/>
-        </w:rPr>
-        <w:t xml:space="preserve"> with </w:t>
+        <w:t xml:space="preserve"> the state-space grows polynomially with </w:t>
       </w:r>
       <m:oMath>
         <m:r>
@@ -21285,23 +21218,7 @@
           <w:sz w:val="24"/>
           <w:szCs w:val="24"/>
         </w:rPr>
-        <w:t xml:space="preserve"> characters is pruned; this guarantees that the search is restricted to only those paths that correspond to valid common </w:t>
-      </w:r>
-      <w:proofErr w:type="spellStart"/>
-      <w:r>
-        <w:rPr>
-          <w:sz w:val="24"/>
-          <w:szCs w:val="24"/>
-        </w:rPr>
-        <w:t>supersequences</w:t>
-      </w:r>
-      <w:proofErr w:type="spellEnd"/>
-      <w:r>
-        <w:rPr>
-          <w:sz w:val="24"/>
-          <w:szCs w:val="24"/>
-        </w:rPr>
-        <w:t xml:space="preserve"> under the deletion–only model.</w:t>
+        <w:t xml:space="preserve"> characters is pruned; this guarantees that the search is restricted to only those paths that correspond to valid common supersequences under the deletion–only model.</w:t>
       </w:r>
     </w:p>
     <w:p>
@@ -21355,7 +21272,6 @@
         </w:rPr>
         <w:t xml:space="preserve"> that measures the running time of both the banded BFS implementation and the DP-based approach over a range of </w:t>
       </w:r>
-      <w:proofErr w:type="spellStart"/>
       <w:proofErr w:type="gramStart"/>
       <w:r>
         <w:rPr>
@@ -21372,7 +21288,6 @@
         </w:rPr>
         <w:t>,t</w:t>
       </w:r>
-      <w:proofErr w:type="spellEnd"/>
       <w:r>
         <w:rPr>
           <w:sz w:val="24"/>
@@ -21399,7 +21314,6 @@
         </w:rPr>
         <w:t xml:space="preserve">These experiments plot the running time versus </w:t>
       </w:r>
-      <w:proofErr w:type="spellStart"/>
       <w:proofErr w:type="gramStart"/>
       <w:r>
         <w:rPr>
@@ -21416,7 +21330,6 @@
         </w:rPr>
         <w:t>,t</w:t>
       </w:r>
-      <w:proofErr w:type="spellEnd"/>
       <w:r>
         <w:rPr>
           <w:sz w:val="24"/>
@@ -22142,14 +22055,28 @@
                 </m:ctrlPr>
               </m:sSupPr>
               <m:e>
-                <m:r>
-                  <w:rPr>
-                    <w:rFonts w:ascii="Cambria Math" w:hAnsi="Cambria Math"/>
-                    <w:sz w:val="24"/>
-                    <w:szCs w:val="24"/>
-                  </w:rPr>
-                  <m:t>t</m:t>
-                </m:r>
+                <m:d>
+                  <m:dPr>
+                    <m:ctrlPr>
+                      <w:rPr>
+                        <w:rFonts w:ascii="Cambria Math" w:hAnsi="Cambria Math"/>
+                        <w:i/>
+                        <w:sz w:val="24"/>
+                        <w:szCs w:val="24"/>
+                      </w:rPr>
+                    </m:ctrlPr>
+                  </m:dPr>
+                  <m:e>
+                    <m:r>
+                      <w:rPr>
+                        <w:rFonts w:ascii="Cambria Math" w:hAnsi="Cambria Math"/>
+                        <w:sz w:val="24"/>
+                        <w:szCs w:val="24"/>
+                      </w:rPr>
+                      <m:t>t+1</m:t>
+                    </m:r>
+                  </m:e>
+                </m:d>
               </m:e>
               <m:sup>
                 <m:r>
@@ -23164,17 +23091,7 @@
           <w:sz w:val="24"/>
           <w:szCs w:val="24"/>
         </w:rPr>
-        <w:t xml:space="preserve">DP </w:t>
-      </w:r>
-      <w:proofErr w:type="spellStart"/>
-      <w:r>
-        <w:rPr>
-          <w:b/>
-          <w:bCs/>
-          <w:sz w:val="24"/>
-          <w:szCs w:val="24"/>
-        </w:rPr>
-        <w:t>merges</w:t>
+        <w:t>DP merges</w:t>
       </w:r>
       <w:r>
         <w:rPr>
@@ -23183,7 +23100,6 @@
         </w:rPr>
         <w:t>’s</w:t>
       </w:r>
-      <w:proofErr w:type="spellEnd"/>
       <w:r>
         <w:rPr>
           <w:sz w:val="24"/>
@@ -24586,14 +24502,28 @@
                 </m:ctrlPr>
               </m:sSupPr>
               <m:e>
-                <m:r>
-                  <w:rPr>
-                    <w:rFonts w:ascii="Cambria Math" w:hAnsi="Cambria Math"/>
-                    <w:sz w:val="24"/>
-                    <w:szCs w:val="24"/>
-                  </w:rPr>
-                  <m:t>t</m:t>
-                </m:r>
+                <m:d>
+                  <m:dPr>
+                    <m:ctrlPr>
+                      <w:rPr>
+                        <w:rFonts w:ascii="Cambria Math" w:hAnsi="Cambria Math"/>
+                        <w:i/>
+                        <w:sz w:val="24"/>
+                        <w:szCs w:val="24"/>
+                      </w:rPr>
+                    </m:ctrlPr>
+                  </m:dPr>
+                  <m:e>
+                    <m:r>
+                      <w:rPr>
+                        <w:rFonts w:ascii="Cambria Math" w:hAnsi="Cambria Math"/>
+                        <w:sz w:val="24"/>
+                        <w:szCs w:val="24"/>
+                      </w:rPr>
+                      <m:t>t+1</m:t>
+                    </m:r>
+                  </m:e>
+                </m:d>
               </m:e>
               <m:sup>
                 <m:r>
@@ -24939,23 +24869,7 @@
           <w:sz w:val="24"/>
           <w:szCs w:val="24"/>
         </w:rPr>
-        <w:t xml:space="preserve"> grows large, </w:t>
-      </w:r>
-      <w:proofErr w:type="spellStart"/>
-      <w:r>
-        <w:rPr>
-          <w:sz w:val="24"/>
-          <w:szCs w:val="24"/>
-        </w:rPr>
-        <w:t>BFS’s</w:t>
-      </w:r>
-      <w:proofErr w:type="spellEnd"/>
-      <w:r>
-        <w:rPr>
-          <w:sz w:val="24"/>
-          <w:szCs w:val="24"/>
-        </w:rPr>
-        <w:t xml:space="preserve"> exponential dependence on </w:t>
+        <w:t xml:space="preserve"> grows large, BFS’s exponential dependence on </w:t>
       </w:r>
       <w:r>
         <w:rPr>
@@ -25006,6 +24920,7 @@
       </w:pPr>
       <w:r>
         <w:rPr>
+          <w:noProof/>
           <w:sz w:val="24"/>
           <w:szCs w:val="24"/>
         </w:rPr>
@@ -25779,23 +25694,7 @@
           <w:sz w:val="24"/>
           <w:szCs w:val="24"/>
         </w:rPr>
-        <w:t xml:space="preserve"> (guaranteeing all traces are </w:t>
-      </w:r>
-      <w:proofErr w:type="spellStart"/>
-      <w:r>
-        <w:rPr>
-          <w:sz w:val="24"/>
-          <w:szCs w:val="24"/>
-        </w:rPr>
-        <w:t>subsequences</w:t>
-      </w:r>
-      <w:proofErr w:type="spellEnd"/>
-      <w:r>
-        <w:rPr>
-          <w:sz w:val="24"/>
-          <w:szCs w:val="24"/>
-        </w:rPr>
-        <w:t xml:space="preserve">) and </w:t>
+        <w:t xml:space="preserve"> (guaranteeing all traces are subsequences) and </w:t>
       </w:r>
       <w:r>
         <w:rPr>
@@ -25864,55 +25763,7 @@
           <w:sz w:val="24"/>
           <w:szCs w:val="24"/>
         </w:rPr>
-        <w:t xml:space="preserve">V. I. </w:t>
-      </w:r>
-      <w:proofErr w:type="spellStart"/>
-      <w:r>
-        <w:rPr>
-          <w:sz w:val="24"/>
-          <w:szCs w:val="24"/>
-        </w:rPr>
-        <w:t>Levenshtein</w:t>
-      </w:r>
-      <w:proofErr w:type="spellEnd"/>
-      <w:r>
-        <w:rPr>
-          <w:sz w:val="24"/>
-          <w:szCs w:val="24"/>
-        </w:rPr>
-        <w:t xml:space="preserve">. “Efficient Reconstruction of Sequences from Their </w:t>
-      </w:r>
-      <w:proofErr w:type="spellStart"/>
-      <w:r>
-        <w:rPr>
-          <w:sz w:val="24"/>
-          <w:szCs w:val="24"/>
-        </w:rPr>
-        <w:t>Subsequences</w:t>
-      </w:r>
-      <w:proofErr w:type="spellEnd"/>
-      <w:r>
-        <w:rPr>
-          <w:sz w:val="24"/>
-          <w:szCs w:val="24"/>
-        </w:rPr>
-        <w:t xml:space="preserve"> or </w:t>
-      </w:r>
-      <w:proofErr w:type="spellStart"/>
-      <w:r>
-        <w:rPr>
-          <w:sz w:val="24"/>
-          <w:szCs w:val="24"/>
-        </w:rPr>
-        <w:t>Supersequences</w:t>
-      </w:r>
-      <w:proofErr w:type="spellEnd"/>
-      <w:r>
-        <w:rPr>
-          <w:sz w:val="24"/>
-          <w:szCs w:val="24"/>
-        </w:rPr>
-        <w:t xml:space="preserve">.” </w:t>
+        <w:t xml:space="preserve">V. I. Levenshtein. “Efficient Reconstruction of Sequences from Their Subsequences or Supersequences.” </w:t>
       </w:r>
       <w:r>
         <w:rPr>
@@ -26021,21 +25872,12 @@
           <w:szCs w:val="24"/>
         </w:rPr>
       </w:pPr>
-      <w:proofErr w:type="spellStart"/>
-      <w:r>
-        <w:rPr>
-          <w:sz w:val="24"/>
-          <w:szCs w:val="24"/>
-        </w:rPr>
-        <w:t>Mitzenmacher</w:t>
-      </w:r>
-      <w:proofErr w:type="spellEnd"/>
-      <w:r>
-        <w:rPr>
-          <w:sz w:val="24"/>
-          <w:szCs w:val="24"/>
-        </w:rPr>
-        <w:t xml:space="preserve">, M. “A Survey of Results for Deletion Channels and Related Synchronization Channels.” </w:t>
+      <w:r>
+        <w:rPr>
+          <w:sz w:val="24"/>
+          <w:szCs w:val="24"/>
+        </w:rPr>
+        <w:t xml:space="preserve">Mitzenmacher, M. “A Survey of Results for Deletion Channels and Related Synchronization Channels.” </w:t>
       </w:r>
       <w:r>
         <w:rPr>
@@ -26111,39 +25953,7 @@
           <w:sz w:val="24"/>
           <w:szCs w:val="24"/>
         </w:rPr>
-        <w:t xml:space="preserve">Maier, D. “The Complexity of Some Problems on </w:t>
-      </w:r>
-      <w:proofErr w:type="spellStart"/>
-      <w:r>
-        <w:rPr>
-          <w:sz w:val="24"/>
-          <w:szCs w:val="24"/>
-        </w:rPr>
-        <w:t>Subsequences</w:t>
-      </w:r>
-      <w:proofErr w:type="spellEnd"/>
-      <w:r>
-        <w:rPr>
-          <w:sz w:val="24"/>
-          <w:szCs w:val="24"/>
-        </w:rPr>
-        <w:t xml:space="preserve"> and </w:t>
-      </w:r>
-      <w:proofErr w:type="spellStart"/>
-      <w:r>
-        <w:rPr>
-          <w:sz w:val="24"/>
-          <w:szCs w:val="24"/>
-        </w:rPr>
-        <w:t>Supersequences</w:t>
-      </w:r>
-      <w:proofErr w:type="spellEnd"/>
-      <w:r>
-        <w:rPr>
-          <w:sz w:val="24"/>
-          <w:szCs w:val="24"/>
-        </w:rPr>
-        <w:t xml:space="preserve">.” </w:t>
+        <w:t xml:space="preserve">Maier, D. “The Complexity of Some Problems on Subsequences and Supersequences.” </w:t>
       </w:r>
       <w:r>
         <w:rPr>
@@ -28206,6 +28016,7 @@
   <w:style w:type="character" w:default="1" w:styleId="DefaultParagraphFont">
     <w:name w:val="Default Paragraph Font"/>
     <w:uiPriority w:val="1"/>
+    <w:semiHidden/>
     <w:unhideWhenUsed/>
   </w:style>
   <w:style w:type="table" w:default="1" w:styleId="TableNormal">

</xml_diff>